<commit_message>
Cambio responsive (carrito, comprarproduct)
</commit_message>
<xml_diff>
--- a/Proyecto web.docx
+++ b/Proyecto web.docx
@@ -4,16 +4,27 @@
   <w:body>
     <w:p>
       <w:pPr>
-        <w:rPr>
-          <w:lang w:val="es-ES"/>
-        </w:rPr>
-      </w:pPr>
-      <w:r>
-        <w:rPr>
+        <w:pStyle w:val="Ttulo1"/>
+        <w:rPr>
+          <w:rFonts w:asciiTheme="minorHAnsi" w:hAnsiTheme="minorHAnsi" w:cstheme="minorHAnsi"/>
+          <w:b/>
+          <w:sz w:val="22"/>
+          <w:szCs w:val="22"/>
+          <w:lang w:val="es-ES"/>
+        </w:rPr>
+      </w:pPr>
+      <w:bookmarkStart w:id="0" w:name="_Toc152877279"/>
+      <w:r>
+        <w:rPr>
+          <w:rFonts w:asciiTheme="minorHAnsi" w:hAnsiTheme="minorHAnsi" w:cstheme="minorHAnsi"/>
+          <w:b/>
+          <w:sz w:val="22"/>
+          <w:szCs w:val="22"/>
           <w:lang w:val="es-ES"/>
         </w:rPr>
         <w:t>Universidad Da Vinci de Guatemala.</w:t>
       </w:r>
+      <w:bookmarkEnd w:id="0"/>
     </w:p>
     <w:p>
       <w:pPr>
@@ -360,257 +371,959 @@
     </w:p>
     <w:p>
       <w:pPr>
-        <w:jc w:val="center"/>
-        <w:rPr>
-          <w:lang w:val="es-ES"/>
-        </w:rPr>
-      </w:pPr>
-      <w:r>
-        <w:rPr>
+        <w:pStyle w:val="Ttulo1"/>
+        <w:rPr>
+          <w:b/>
+          <w:sz w:val="22"/>
+          <w:szCs w:val="22"/>
+          <w:lang w:val="es-ES"/>
+        </w:rPr>
+      </w:pPr>
+      <w:bookmarkStart w:id="1" w:name="_Toc152877280"/>
+      <w:r>
+        <w:rPr>
+          <w:b/>
+          <w:sz w:val="22"/>
+          <w:szCs w:val="22"/>
           <w:lang w:val="es-ES"/>
         </w:rPr>
         <w:lastRenderedPageBreak/>
         <w:t>Índice.</w:t>
       </w:r>
-    </w:p>
-    <w:p>
-      <w:pPr>
-        <w:jc w:val="center"/>
-        <w:rPr>
-          <w:lang w:val="es-ES"/>
-        </w:rPr>
-      </w:pPr>
-    </w:p>
-    <w:p>
-      <w:pPr>
-        <w:jc w:val="center"/>
-        <w:rPr>
-          <w:lang w:val="es-ES"/>
-        </w:rPr>
-      </w:pPr>
-    </w:p>
-    <w:p>
-      <w:pPr>
-        <w:jc w:val="center"/>
-        <w:rPr>
-          <w:lang w:val="es-ES"/>
-        </w:rPr>
-      </w:pPr>
-    </w:p>
-    <w:p>
-      <w:pPr>
-        <w:jc w:val="center"/>
-        <w:rPr>
-          <w:lang w:val="es-ES"/>
-        </w:rPr>
-      </w:pPr>
-    </w:p>
-    <w:p>
-      <w:pPr>
-        <w:jc w:val="center"/>
-        <w:rPr>
-          <w:lang w:val="es-ES"/>
-        </w:rPr>
-      </w:pPr>
-    </w:p>
-    <w:p>
-      <w:pPr>
-        <w:jc w:val="center"/>
-        <w:rPr>
-          <w:lang w:val="es-ES"/>
-        </w:rPr>
-      </w:pPr>
-    </w:p>
-    <w:p>
-      <w:pPr>
-        <w:jc w:val="center"/>
-        <w:rPr>
-          <w:lang w:val="es-ES"/>
-        </w:rPr>
-      </w:pPr>
-    </w:p>
-    <w:p>
-      <w:pPr>
-        <w:jc w:val="center"/>
-        <w:rPr>
-          <w:lang w:val="es-ES"/>
-        </w:rPr>
-      </w:pPr>
-    </w:p>
-    <w:p>
-      <w:pPr>
-        <w:jc w:val="center"/>
-        <w:rPr>
-          <w:lang w:val="es-ES"/>
-        </w:rPr>
-      </w:pPr>
-    </w:p>
-    <w:p>
-      <w:pPr>
-        <w:jc w:val="center"/>
-        <w:rPr>
-          <w:lang w:val="es-ES"/>
-        </w:rPr>
-      </w:pPr>
-    </w:p>
-    <w:p>
-      <w:pPr>
-        <w:jc w:val="center"/>
-        <w:rPr>
-          <w:lang w:val="es-ES"/>
-        </w:rPr>
-      </w:pPr>
-    </w:p>
-    <w:p>
-      <w:pPr>
-        <w:jc w:val="center"/>
-        <w:rPr>
-          <w:lang w:val="es-ES"/>
-        </w:rPr>
-      </w:pPr>
-    </w:p>
-    <w:p>
-      <w:pPr>
-        <w:jc w:val="center"/>
-        <w:rPr>
-          <w:lang w:val="es-ES"/>
-        </w:rPr>
-      </w:pPr>
-    </w:p>
-    <w:p>
-      <w:pPr>
-        <w:jc w:val="center"/>
-        <w:rPr>
-          <w:lang w:val="es-ES"/>
-        </w:rPr>
-      </w:pPr>
-    </w:p>
-    <w:p>
-      <w:pPr>
-        <w:jc w:val="center"/>
-        <w:rPr>
-          <w:lang w:val="es-ES"/>
-        </w:rPr>
-      </w:pPr>
-    </w:p>
-    <w:p>
-      <w:pPr>
-        <w:jc w:val="center"/>
-        <w:rPr>
-          <w:lang w:val="es-ES"/>
-        </w:rPr>
-      </w:pPr>
-    </w:p>
-    <w:p>
-      <w:pPr>
-        <w:jc w:val="center"/>
-        <w:rPr>
-          <w:lang w:val="es-ES"/>
-        </w:rPr>
-      </w:pPr>
-    </w:p>
-    <w:p>
-      <w:pPr>
-        <w:jc w:val="center"/>
-        <w:rPr>
-          <w:lang w:val="es-ES"/>
-        </w:rPr>
-      </w:pPr>
-    </w:p>
-    <w:p>
-      <w:pPr>
-        <w:jc w:val="center"/>
-        <w:rPr>
-          <w:lang w:val="es-ES"/>
-        </w:rPr>
-      </w:pPr>
-    </w:p>
-    <w:p>
-      <w:pPr>
-        <w:jc w:val="center"/>
-        <w:rPr>
-          <w:lang w:val="es-ES"/>
-        </w:rPr>
-      </w:pPr>
-    </w:p>
-    <w:p>
-      <w:pPr>
-        <w:jc w:val="center"/>
-        <w:rPr>
-          <w:lang w:val="es-ES"/>
-        </w:rPr>
-      </w:pPr>
-    </w:p>
-    <w:p>
-      <w:pPr>
-        <w:jc w:val="center"/>
-        <w:rPr>
-          <w:lang w:val="es-ES"/>
-        </w:rPr>
-      </w:pPr>
-    </w:p>
-    <w:p>
-      <w:pPr>
-        <w:jc w:val="center"/>
-        <w:rPr>
-          <w:lang w:val="es-ES"/>
-        </w:rPr>
-      </w:pPr>
-    </w:p>
-    <w:p>
-      <w:pPr>
-        <w:jc w:val="center"/>
-        <w:rPr>
-          <w:lang w:val="es-ES"/>
-        </w:rPr>
-      </w:pPr>
-    </w:p>
-    <w:p>
-      <w:pPr>
-        <w:jc w:val="center"/>
-        <w:rPr>
-          <w:lang w:val="es-ES"/>
-        </w:rPr>
-      </w:pPr>
-    </w:p>
-    <w:p>
-      <w:pPr>
-        <w:jc w:val="center"/>
-        <w:rPr>
-          <w:lang w:val="es-ES"/>
-        </w:rPr>
-      </w:pPr>
-    </w:p>
-    <w:p>
-      <w:pPr>
-        <w:jc w:val="center"/>
-        <w:rPr>
-          <w:lang w:val="es-ES"/>
-        </w:rPr>
-      </w:pPr>
-    </w:p>
-    <w:p>
-      <w:pPr>
-        <w:jc w:val="center"/>
-        <w:rPr>
-          <w:lang w:val="es-ES"/>
-        </w:rPr>
-      </w:pPr>
-    </w:p>
-    <w:p>
-      <w:pPr>
-        <w:jc w:val="center"/>
-        <w:rPr>
-          <w:lang w:val="es-ES"/>
-        </w:rPr>
-      </w:pPr>
-      <w:r>
-        <w:rPr>
+      <w:bookmarkEnd w:id="1"/>
+    </w:p>
+    <w:sdt>
+      <w:sdtPr>
+        <w:rPr>
+          <w:rFonts w:asciiTheme="minorHAnsi" w:eastAsiaTheme="minorHAnsi" w:hAnsiTheme="minorHAnsi" w:cstheme="minorBidi"/>
+          <w:color w:val="auto"/>
+          <w:sz w:val="22"/>
+          <w:szCs w:val="22"/>
+          <w:lang w:val="es-ES"/>
+        </w:rPr>
+        <w:id w:val="114961075"/>
+        <w:docPartObj>
+          <w:docPartGallery w:val="Table of Contents"/>
+          <w:docPartUnique/>
+        </w:docPartObj>
+      </w:sdtPr>
+      <w:sdtEndPr>
+        <w:rPr>
+          <w:b/>
+          <w:bCs/>
+        </w:rPr>
+      </w:sdtEndPr>
+      <w:sdtContent>
+        <w:p>
+          <w:pPr>
+            <w:pStyle w:val="TtuloTDC"/>
+            <w:rPr>
+              <w:b/>
+              <w:sz w:val="22"/>
+              <w:szCs w:val="22"/>
+            </w:rPr>
+          </w:pPr>
+          <w:r>
+            <w:rPr>
+              <w:b/>
+              <w:sz w:val="22"/>
+              <w:szCs w:val="22"/>
+              <w:lang w:val="es-ES"/>
+            </w:rPr>
+            <w:t>Contenido</w:t>
+          </w:r>
+        </w:p>
+        <w:p>
+          <w:pPr>
+            <w:pStyle w:val="TDC1"/>
+            <w:tabs>
+              <w:tab w:val="right" w:leader="dot" w:pos="8828"/>
+            </w:tabs>
+            <w:rPr>
+              <w:rFonts w:eastAsiaTheme="minorEastAsia"/>
+              <w:noProof/>
+            </w:rPr>
+          </w:pPr>
+          <w:r>
+            <w:fldChar w:fldCharType="begin"/>
+          </w:r>
+          <w:r>
+            <w:instrText xml:space="preserve"> TOC \o "1-3" \h \z \u </w:instrText>
+          </w:r>
+          <w:r>
+            <w:fldChar w:fldCharType="separate"/>
+          </w:r>
+          <w:hyperlink w:anchor="_Toc152877279" w:history="1">
+            <w:r>
+              <w:rPr>
+                <w:rStyle w:val="Hipervnculo"/>
+                <w:rFonts w:cstheme="minorHAnsi"/>
+                <w:b/>
+                <w:noProof/>
+                <w:lang w:val="es-ES"/>
+              </w:rPr>
+              <w:t>Universidad Da Vinci de Guatemala.</w:t>
+            </w:r>
+            <w:r>
+              <w:rPr>
+                <w:noProof/>
+                <w:webHidden/>
+              </w:rPr>
+              <w:tab/>
+            </w:r>
+            <w:r>
+              <w:rPr>
+                <w:noProof/>
+                <w:webHidden/>
+              </w:rPr>
+              <w:fldChar w:fldCharType="begin"/>
+            </w:r>
+            <w:r>
+              <w:rPr>
+                <w:noProof/>
+                <w:webHidden/>
+              </w:rPr>
+              <w:instrText xml:space="preserve"> PAGEREF _Toc152877279 \h </w:instrText>
+            </w:r>
+            <w:r>
+              <w:rPr>
+                <w:noProof/>
+                <w:webHidden/>
+              </w:rPr>
+            </w:r>
+            <w:r>
+              <w:rPr>
+                <w:noProof/>
+                <w:webHidden/>
+              </w:rPr>
+              <w:fldChar w:fldCharType="separate"/>
+            </w:r>
+            <w:r>
+              <w:rPr>
+                <w:noProof/>
+                <w:webHidden/>
+              </w:rPr>
+              <w:t>1</w:t>
+            </w:r>
+            <w:r>
+              <w:rPr>
+                <w:noProof/>
+                <w:webHidden/>
+              </w:rPr>
+              <w:fldChar w:fldCharType="end"/>
+            </w:r>
+          </w:hyperlink>
+        </w:p>
+        <w:p>
+          <w:pPr>
+            <w:pStyle w:val="TDC1"/>
+            <w:tabs>
+              <w:tab w:val="right" w:leader="dot" w:pos="8828"/>
+            </w:tabs>
+            <w:rPr>
+              <w:rFonts w:eastAsiaTheme="minorEastAsia"/>
+              <w:noProof/>
+            </w:rPr>
+          </w:pPr>
+          <w:hyperlink w:anchor="_Toc152877280" w:history="1">
+            <w:r>
+              <w:rPr>
+                <w:rStyle w:val="Hipervnculo"/>
+                <w:b/>
+                <w:noProof/>
+                <w:lang w:val="es-ES"/>
+              </w:rPr>
+              <w:t>Índice.</w:t>
+            </w:r>
+            <w:r>
+              <w:rPr>
+                <w:noProof/>
+                <w:webHidden/>
+              </w:rPr>
+              <w:tab/>
+            </w:r>
+            <w:r>
+              <w:rPr>
+                <w:noProof/>
+                <w:webHidden/>
+              </w:rPr>
+              <w:fldChar w:fldCharType="begin"/>
+            </w:r>
+            <w:r>
+              <w:rPr>
+                <w:noProof/>
+                <w:webHidden/>
+              </w:rPr>
+              <w:instrText xml:space="preserve"> PAGEREF _Toc152877280 \h </w:instrText>
+            </w:r>
+            <w:r>
+              <w:rPr>
+                <w:noProof/>
+                <w:webHidden/>
+              </w:rPr>
+            </w:r>
+            <w:r>
+              <w:rPr>
+                <w:noProof/>
+                <w:webHidden/>
+              </w:rPr>
+              <w:fldChar w:fldCharType="separate"/>
+            </w:r>
+            <w:r>
+              <w:rPr>
+                <w:noProof/>
+                <w:webHidden/>
+              </w:rPr>
+              <w:t>2</w:t>
+            </w:r>
+            <w:r>
+              <w:rPr>
+                <w:noProof/>
+                <w:webHidden/>
+              </w:rPr>
+              <w:fldChar w:fldCharType="end"/>
+            </w:r>
+          </w:hyperlink>
+        </w:p>
+        <w:p>
+          <w:pPr>
+            <w:pStyle w:val="TDC1"/>
+            <w:tabs>
+              <w:tab w:val="right" w:leader="dot" w:pos="8828"/>
+            </w:tabs>
+            <w:rPr>
+              <w:rFonts w:eastAsiaTheme="minorEastAsia"/>
+              <w:noProof/>
+            </w:rPr>
+          </w:pPr>
+          <w:hyperlink w:anchor="_Toc152877281" w:history="1">
+            <w:r>
+              <w:rPr>
+                <w:rStyle w:val="Hipervnculo"/>
+                <w:b/>
+                <w:noProof/>
+                <w:lang w:val="es-ES"/>
+              </w:rPr>
+              <w:t>Introducción.</w:t>
+            </w:r>
+            <w:r>
+              <w:rPr>
+                <w:noProof/>
+                <w:webHidden/>
+              </w:rPr>
+              <w:tab/>
+            </w:r>
+            <w:r>
+              <w:rPr>
+                <w:noProof/>
+                <w:webHidden/>
+              </w:rPr>
+              <w:fldChar w:fldCharType="begin"/>
+            </w:r>
+            <w:r>
+              <w:rPr>
+                <w:noProof/>
+                <w:webHidden/>
+              </w:rPr>
+              <w:instrText xml:space="preserve"> PAGEREF _Toc152877281 \h </w:instrText>
+            </w:r>
+            <w:r>
+              <w:rPr>
+                <w:noProof/>
+                <w:webHidden/>
+              </w:rPr>
+            </w:r>
+            <w:r>
+              <w:rPr>
+                <w:noProof/>
+                <w:webHidden/>
+              </w:rPr>
+              <w:fldChar w:fldCharType="separate"/>
+            </w:r>
+            <w:r>
+              <w:rPr>
+                <w:noProof/>
+                <w:webHidden/>
+              </w:rPr>
+              <w:t>3</w:t>
+            </w:r>
+            <w:r>
+              <w:rPr>
+                <w:noProof/>
+                <w:webHidden/>
+              </w:rPr>
+              <w:fldChar w:fldCharType="end"/>
+            </w:r>
+          </w:hyperlink>
+        </w:p>
+        <w:p>
+          <w:pPr>
+            <w:pStyle w:val="TDC1"/>
+            <w:tabs>
+              <w:tab w:val="right" w:leader="dot" w:pos="8828"/>
+            </w:tabs>
+            <w:rPr>
+              <w:rFonts w:eastAsiaTheme="minorEastAsia"/>
+              <w:noProof/>
+            </w:rPr>
+          </w:pPr>
+          <w:hyperlink w:anchor="_Toc152877282" w:history="1">
+            <w:r>
+              <w:rPr>
+                <w:rStyle w:val="Hipervnculo"/>
+                <w:b/>
+                <w:noProof/>
+                <w:lang w:val="es-ES"/>
+              </w:rPr>
+              <w:t>Desarrollo.</w:t>
+            </w:r>
+            <w:r>
+              <w:rPr>
+                <w:noProof/>
+                <w:webHidden/>
+              </w:rPr>
+              <w:tab/>
+            </w:r>
+            <w:r>
+              <w:rPr>
+                <w:noProof/>
+                <w:webHidden/>
+              </w:rPr>
+              <w:fldChar w:fldCharType="begin"/>
+            </w:r>
+            <w:r>
+              <w:rPr>
+                <w:noProof/>
+                <w:webHidden/>
+              </w:rPr>
+              <w:instrText xml:space="preserve"> PAGEREF _Toc152877282 \h </w:instrText>
+            </w:r>
+            <w:r>
+              <w:rPr>
+                <w:noProof/>
+                <w:webHidden/>
+              </w:rPr>
+            </w:r>
+            <w:r>
+              <w:rPr>
+                <w:noProof/>
+                <w:webHidden/>
+              </w:rPr>
+              <w:fldChar w:fldCharType="separate"/>
+            </w:r>
+            <w:r>
+              <w:rPr>
+                <w:noProof/>
+                <w:webHidden/>
+              </w:rPr>
+              <w:t>4</w:t>
+            </w:r>
+            <w:r>
+              <w:rPr>
+                <w:noProof/>
+                <w:webHidden/>
+              </w:rPr>
+              <w:fldChar w:fldCharType="end"/>
+            </w:r>
+          </w:hyperlink>
+        </w:p>
+        <w:p>
+          <w:pPr>
+            <w:pStyle w:val="TDC2"/>
+            <w:tabs>
+              <w:tab w:val="right" w:leader="dot" w:pos="8828"/>
+            </w:tabs>
+            <w:rPr>
+              <w:rFonts w:eastAsiaTheme="minorEastAsia"/>
+              <w:noProof/>
+            </w:rPr>
+          </w:pPr>
+          <w:hyperlink w:anchor="_Toc152877283" w:history="1">
+            <w:r>
+              <w:rPr>
+                <w:rStyle w:val="Hipervnculo"/>
+                <w:rFonts w:cstheme="minorHAnsi"/>
+                <w:b/>
+                <w:noProof/>
+                <w:lang w:val="es-ES"/>
+              </w:rPr>
+              <w:t>Paleta de colores:</w:t>
+            </w:r>
+            <w:r>
+              <w:rPr>
+                <w:noProof/>
+                <w:webHidden/>
+              </w:rPr>
+              <w:tab/>
+            </w:r>
+            <w:r>
+              <w:rPr>
+                <w:noProof/>
+                <w:webHidden/>
+              </w:rPr>
+              <w:fldChar w:fldCharType="begin"/>
+            </w:r>
+            <w:r>
+              <w:rPr>
+                <w:noProof/>
+                <w:webHidden/>
+              </w:rPr>
+              <w:instrText xml:space="preserve"> PAGEREF _Toc152877283 \h </w:instrText>
+            </w:r>
+            <w:r>
+              <w:rPr>
+                <w:noProof/>
+                <w:webHidden/>
+              </w:rPr>
+            </w:r>
+            <w:r>
+              <w:rPr>
+                <w:noProof/>
+                <w:webHidden/>
+              </w:rPr>
+              <w:fldChar w:fldCharType="separate"/>
+            </w:r>
+            <w:r>
+              <w:rPr>
+                <w:noProof/>
+                <w:webHidden/>
+              </w:rPr>
+              <w:t>4</w:t>
+            </w:r>
+            <w:r>
+              <w:rPr>
+                <w:noProof/>
+                <w:webHidden/>
+              </w:rPr>
+              <w:fldChar w:fldCharType="end"/>
+            </w:r>
+          </w:hyperlink>
+        </w:p>
+        <w:p>
+          <w:pPr>
+            <w:pStyle w:val="TDC2"/>
+            <w:tabs>
+              <w:tab w:val="right" w:leader="dot" w:pos="8828"/>
+            </w:tabs>
+            <w:rPr>
+              <w:rFonts w:eastAsiaTheme="minorEastAsia"/>
+              <w:noProof/>
+            </w:rPr>
+          </w:pPr>
+          <w:hyperlink w:anchor="_Toc152877284" w:history="1">
+            <w:r>
+              <w:rPr>
+                <w:rStyle w:val="Hipervnculo"/>
+                <w:b/>
+                <w:noProof/>
+                <w:lang w:val="es-ES"/>
+              </w:rPr>
+              <w:t>Logo de la página web:</w:t>
+            </w:r>
+            <w:r>
+              <w:rPr>
+                <w:noProof/>
+                <w:webHidden/>
+              </w:rPr>
+              <w:tab/>
+            </w:r>
+            <w:r>
+              <w:rPr>
+                <w:noProof/>
+                <w:webHidden/>
+              </w:rPr>
+              <w:fldChar w:fldCharType="begin"/>
+            </w:r>
+            <w:r>
+              <w:rPr>
+                <w:noProof/>
+                <w:webHidden/>
+              </w:rPr>
+              <w:instrText xml:space="preserve"> PAGEREF _Toc152877284 \h </w:instrText>
+            </w:r>
+            <w:r>
+              <w:rPr>
+                <w:noProof/>
+                <w:webHidden/>
+              </w:rPr>
+            </w:r>
+            <w:r>
+              <w:rPr>
+                <w:noProof/>
+                <w:webHidden/>
+              </w:rPr>
+              <w:fldChar w:fldCharType="separate"/>
+            </w:r>
+            <w:r>
+              <w:rPr>
+                <w:noProof/>
+                <w:webHidden/>
+              </w:rPr>
+              <w:t>4</w:t>
+            </w:r>
+            <w:r>
+              <w:rPr>
+                <w:noProof/>
+                <w:webHidden/>
+              </w:rPr>
+              <w:fldChar w:fldCharType="end"/>
+            </w:r>
+          </w:hyperlink>
+        </w:p>
+        <w:p>
+          <w:pPr>
+            <w:pStyle w:val="TDC2"/>
+            <w:tabs>
+              <w:tab w:val="right" w:leader="dot" w:pos="8828"/>
+            </w:tabs>
+            <w:rPr>
+              <w:rFonts w:eastAsiaTheme="minorEastAsia"/>
+              <w:noProof/>
+            </w:rPr>
+          </w:pPr>
+          <w:hyperlink w:anchor="_Toc152877285" w:history="1">
+            <w:r>
+              <w:rPr>
+                <w:rStyle w:val="Hipervnculo"/>
+                <w:b/>
+                <w:noProof/>
+                <w:lang w:val="es-ES"/>
+              </w:rPr>
+              <w:t>Librería de JavaScript para generar PDF con los productos comprados:</w:t>
+            </w:r>
+            <w:r>
+              <w:rPr>
+                <w:noProof/>
+                <w:webHidden/>
+              </w:rPr>
+              <w:tab/>
+            </w:r>
+            <w:r>
+              <w:rPr>
+                <w:noProof/>
+                <w:webHidden/>
+              </w:rPr>
+              <w:fldChar w:fldCharType="begin"/>
+            </w:r>
+            <w:r>
+              <w:rPr>
+                <w:noProof/>
+                <w:webHidden/>
+              </w:rPr>
+              <w:instrText xml:space="preserve"> PAGEREF _Toc152877285 \h </w:instrText>
+            </w:r>
+            <w:r>
+              <w:rPr>
+                <w:noProof/>
+                <w:webHidden/>
+              </w:rPr>
+            </w:r>
+            <w:r>
+              <w:rPr>
+                <w:noProof/>
+                <w:webHidden/>
+              </w:rPr>
+              <w:fldChar w:fldCharType="separate"/>
+            </w:r>
+            <w:r>
+              <w:rPr>
+                <w:noProof/>
+                <w:webHidden/>
+              </w:rPr>
+              <w:t>5</w:t>
+            </w:r>
+            <w:r>
+              <w:rPr>
+                <w:noProof/>
+                <w:webHidden/>
+              </w:rPr>
+              <w:fldChar w:fldCharType="end"/>
+            </w:r>
+          </w:hyperlink>
+        </w:p>
+        <w:p>
+          <w:pPr>
+            <w:pStyle w:val="TDC2"/>
+            <w:tabs>
+              <w:tab w:val="right" w:leader="dot" w:pos="8828"/>
+            </w:tabs>
+            <w:rPr>
+              <w:rFonts w:eastAsiaTheme="minorEastAsia"/>
+              <w:noProof/>
+            </w:rPr>
+          </w:pPr>
+          <w:hyperlink w:anchor="_Toc152877286" w:history="1">
+            <w:r>
+              <w:rPr>
+                <w:rStyle w:val="Hipervnculo"/>
+                <w:b/>
+                <w:noProof/>
+                <w:lang w:val="es-ES"/>
+              </w:rPr>
+              <w:t>Proceso de compra de un producto o productos:</w:t>
+            </w:r>
+            <w:r>
+              <w:rPr>
+                <w:noProof/>
+                <w:webHidden/>
+              </w:rPr>
+              <w:tab/>
+            </w:r>
+            <w:r>
+              <w:rPr>
+                <w:noProof/>
+                <w:webHidden/>
+              </w:rPr>
+              <w:fldChar w:fldCharType="begin"/>
+            </w:r>
+            <w:r>
+              <w:rPr>
+                <w:noProof/>
+                <w:webHidden/>
+              </w:rPr>
+              <w:instrText xml:space="preserve"> PAGEREF _Toc152877286 \h </w:instrText>
+            </w:r>
+            <w:r>
+              <w:rPr>
+                <w:noProof/>
+                <w:webHidden/>
+              </w:rPr>
+            </w:r>
+            <w:r>
+              <w:rPr>
+                <w:noProof/>
+                <w:webHidden/>
+              </w:rPr>
+              <w:fldChar w:fldCharType="separate"/>
+            </w:r>
+            <w:r>
+              <w:rPr>
+                <w:noProof/>
+                <w:webHidden/>
+              </w:rPr>
+              <w:t>5</w:t>
+            </w:r>
+            <w:r>
+              <w:rPr>
+                <w:noProof/>
+                <w:webHidden/>
+              </w:rPr>
+              <w:fldChar w:fldCharType="end"/>
+            </w:r>
+          </w:hyperlink>
+        </w:p>
+        <w:p>
+          <w:pPr>
+            <w:pStyle w:val="TDC2"/>
+            <w:tabs>
+              <w:tab w:val="right" w:leader="dot" w:pos="8828"/>
+            </w:tabs>
+            <w:rPr>
+              <w:rFonts w:eastAsiaTheme="minorEastAsia"/>
+              <w:noProof/>
+            </w:rPr>
+          </w:pPr>
+          <w:hyperlink w:anchor="_Toc152877287" w:history="1">
+            <w:r>
+              <w:rPr>
+                <w:rStyle w:val="Hipervnculo"/>
+                <w:rFonts w:ascii="Calibri" w:hAnsi="Calibri" w:cs="Calibri"/>
+                <w:b/>
+                <w:noProof/>
+                <w:lang w:val="es-ES"/>
+              </w:rPr>
+              <w:t>Proceso para subir el sitio web en la nube.</w:t>
+            </w:r>
+            <w:r>
+              <w:rPr>
+                <w:noProof/>
+                <w:webHidden/>
+              </w:rPr>
+              <w:tab/>
+            </w:r>
+            <w:r>
+              <w:rPr>
+                <w:noProof/>
+                <w:webHidden/>
+              </w:rPr>
+              <w:fldChar w:fldCharType="begin"/>
+            </w:r>
+            <w:r>
+              <w:rPr>
+                <w:noProof/>
+                <w:webHidden/>
+              </w:rPr>
+              <w:instrText xml:space="preserve"> PAGEREF _Toc152877287 \h </w:instrText>
+            </w:r>
+            <w:r>
+              <w:rPr>
+                <w:noProof/>
+                <w:webHidden/>
+              </w:rPr>
+            </w:r>
+            <w:r>
+              <w:rPr>
+                <w:noProof/>
+                <w:webHidden/>
+              </w:rPr>
+              <w:fldChar w:fldCharType="separate"/>
+            </w:r>
+            <w:r>
+              <w:rPr>
+                <w:noProof/>
+                <w:webHidden/>
+              </w:rPr>
+              <w:t>7</w:t>
+            </w:r>
+            <w:r>
+              <w:rPr>
+                <w:noProof/>
+                <w:webHidden/>
+              </w:rPr>
+              <w:fldChar w:fldCharType="end"/>
+            </w:r>
+          </w:hyperlink>
+        </w:p>
+        <w:p>
+          <w:pPr>
+            <w:pStyle w:val="TDC2"/>
+            <w:tabs>
+              <w:tab w:val="right" w:leader="dot" w:pos="8828"/>
+            </w:tabs>
+            <w:rPr>
+              <w:rFonts w:eastAsiaTheme="minorEastAsia"/>
+              <w:noProof/>
+            </w:rPr>
+          </w:pPr>
+          <w:hyperlink w:anchor="_Toc152877288" w:history="1">
+            <w:r>
+              <w:rPr>
+                <w:rStyle w:val="Hipervnculo"/>
+                <w:b/>
+                <w:noProof/>
+              </w:rPr>
+              <w:t>Link al sitio web:</w:t>
+            </w:r>
+            <w:r>
+              <w:rPr>
+                <w:noProof/>
+                <w:webHidden/>
+              </w:rPr>
+              <w:tab/>
+            </w:r>
+            <w:r>
+              <w:rPr>
+                <w:noProof/>
+                <w:webHidden/>
+              </w:rPr>
+              <w:fldChar w:fldCharType="begin"/>
+            </w:r>
+            <w:r>
+              <w:rPr>
+                <w:noProof/>
+                <w:webHidden/>
+              </w:rPr>
+              <w:instrText xml:space="preserve"> PAGEREF _Toc152877288 \h </w:instrText>
+            </w:r>
+            <w:r>
+              <w:rPr>
+                <w:noProof/>
+                <w:webHidden/>
+              </w:rPr>
+            </w:r>
+            <w:r>
+              <w:rPr>
+                <w:noProof/>
+                <w:webHidden/>
+              </w:rPr>
+              <w:fldChar w:fldCharType="separate"/>
+            </w:r>
+            <w:r>
+              <w:rPr>
+                <w:noProof/>
+                <w:webHidden/>
+              </w:rPr>
+              <w:t>9</w:t>
+            </w:r>
+            <w:r>
+              <w:rPr>
+                <w:noProof/>
+                <w:webHidden/>
+              </w:rPr>
+              <w:fldChar w:fldCharType="end"/>
+            </w:r>
+          </w:hyperlink>
+        </w:p>
+        <w:p>
+          <w:r>
+            <w:rPr>
+              <w:b/>
+              <w:bCs/>
+              <w:lang w:val="es-ES"/>
+            </w:rPr>
+            <w:fldChar w:fldCharType="end"/>
+          </w:r>
+        </w:p>
+      </w:sdtContent>
+    </w:sdt>
+    <w:p>
+      <w:pPr>
+        <w:jc w:val="center"/>
+        <w:rPr>
+          <w:lang w:val="es-ES"/>
+        </w:rPr>
+      </w:pPr>
+    </w:p>
+    <w:p>
+      <w:pPr>
+        <w:jc w:val="center"/>
+        <w:rPr>
+          <w:lang w:val="es-ES"/>
+        </w:rPr>
+      </w:pPr>
+    </w:p>
+    <w:p>
+      <w:pPr>
+        <w:jc w:val="center"/>
+        <w:rPr>
+          <w:lang w:val="es-ES"/>
+        </w:rPr>
+      </w:pPr>
+    </w:p>
+    <w:p>
+      <w:pPr>
+        <w:jc w:val="center"/>
+        <w:rPr>
+          <w:lang w:val="es-ES"/>
+        </w:rPr>
+      </w:pPr>
+    </w:p>
+    <w:p>
+      <w:pPr>
+        <w:jc w:val="center"/>
+        <w:rPr>
+          <w:lang w:val="es-ES"/>
+        </w:rPr>
+      </w:pPr>
+    </w:p>
+    <w:p>
+      <w:pPr>
+        <w:jc w:val="center"/>
+        <w:rPr>
+          <w:lang w:val="es-ES"/>
+        </w:rPr>
+      </w:pPr>
+    </w:p>
+    <w:p>
+      <w:pPr>
+        <w:jc w:val="center"/>
+        <w:rPr>
+          <w:lang w:val="es-ES"/>
+        </w:rPr>
+      </w:pPr>
+    </w:p>
+    <w:p>
+      <w:pPr>
+        <w:jc w:val="center"/>
+        <w:rPr>
+          <w:lang w:val="es-ES"/>
+        </w:rPr>
+      </w:pPr>
+    </w:p>
+    <w:p>
+      <w:pPr>
+        <w:jc w:val="center"/>
+        <w:rPr>
+          <w:lang w:val="es-ES"/>
+        </w:rPr>
+      </w:pPr>
+    </w:p>
+    <w:p>
+      <w:pPr>
+        <w:jc w:val="center"/>
+        <w:rPr>
+          <w:lang w:val="es-ES"/>
+        </w:rPr>
+      </w:pPr>
+    </w:p>
+    <w:p>
+      <w:pPr>
+        <w:jc w:val="center"/>
+        <w:rPr>
+          <w:lang w:val="es-ES"/>
+        </w:rPr>
+      </w:pPr>
+    </w:p>
+    <w:p>
+      <w:pPr>
+        <w:jc w:val="center"/>
+        <w:rPr>
+          <w:lang w:val="es-ES"/>
+        </w:rPr>
+      </w:pPr>
+    </w:p>
+    <w:p>
+      <w:pPr>
+        <w:jc w:val="center"/>
+        <w:rPr>
+          <w:lang w:val="es-ES"/>
+        </w:rPr>
+      </w:pPr>
+    </w:p>
+    <w:p>
+      <w:pPr>
+        <w:jc w:val="center"/>
+        <w:rPr>
+          <w:lang w:val="es-ES"/>
+        </w:rPr>
+      </w:pPr>
+    </w:p>
+    <w:p>
+      <w:pPr>
+        <w:jc w:val="center"/>
+        <w:rPr>
+          <w:lang w:val="es-ES"/>
+        </w:rPr>
+      </w:pPr>
+    </w:p>
+    <w:p>
+      <w:pPr>
+        <w:jc w:val="center"/>
+        <w:rPr>
+          <w:lang w:val="es-ES"/>
+        </w:rPr>
+      </w:pPr>
+    </w:p>
+    <w:p>
+      <w:pPr>
+        <w:jc w:val="center"/>
+        <w:rPr>
+          <w:lang w:val="es-ES"/>
+        </w:rPr>
+      </w:pPr>
+    </w:p>
+    <w:p>
+      <w:pPr>
+        <w:pStyle w:val="Ttulo1"/>
+        <w:rPr>
+          <w:b/>
+          <w:sz w:val="22"/>
+          <w:szCs w:val="22"/>
+          <w:lang w:val="es-ES"/>
+        </w:rPr>
+      </w:pPr>
+      <w:bookmarkStart w:id="2" w:name="_Toc152877281"/>
+      <w:r>
+        <w:rPr>
+          <w:b/>
+          <w:sz w:val="22"/>
+          <w:szCs w:val="22"/>
           <w:lang w:val="es-ES"/>
         </w:rPr>
         <w:lastRenderedPageBreak/>
         <w:t>Introducción.</w:t>
       </w:r>
+      <w:bookmarkEnd w:id="2"/>
     </w:p>
     <w:p>
       <w:pPr>
@@ -834,32 +1547,50 @@
     </w:p>
     <w:p>
       <w:pPr>
-        <w:jc w:val="center"/>
-        <w:rPr>
-          <w:lang w:val="es-ES"/>
-        </w:rPr>
-      </w:pPr>
-      <w:r>
-        <w:rPr>
+        <w:pStyle w:val="Ttulo1"/>
+        <w:rPr>
+          <w:b/>
+          <w:sz w:val="22"/>
+          <w:szCs w:val="22"/>
+          <w:lang w:val="es-ES"/>
+        </w:rPr>
+      </w:pPr>
+      <w:bookmarkStart w:id="3" w:name="_Toc152877282"/>
+      <w:r>
+        <w:rPr>
+          <w:b/>
+          <w:sz w:val="22"/>
+          <w:szCs w:val="22"/>
           <w:lang w:val="es-ES"/>
         </w:rPr>
         <w:lastRenderedPageBreak/>
         <w:t>Desarrollo.</w:t>
       </w:r>
-    </w:p>
-    <w:p>
-      <w:pPr>
-        <w:jc w:val="both"/>
-        <w:rPr>
-          <w:lang w:val="es-ES"/>
-        </w:rPr>
-      </w:pPr>
-      <w:r>
-        <w:rPr>
+      <w:bookmarkEnd w:id="3"/>
+    </w:p>
+    <w:p>
+      <w:pPr>
+        <w:pStyle w:val="Ttulo2"/>
+        <w:rPr>
+          <w:rFonts w:asciiTheme="minorHAnsi" w:hAnsiTheme="minorHAnsi" w:cstheme="minorHAnsi"/>
+          <w:b/>
+          <w:sz w:val="22"/>
+          <w:szCs w:val="22"/>
+          <w:lang w:val="es-ES"/>
+        </w:rPr>
+      </w:pPr>
+      <w:bookmarkStart w:id="4" w:name="_Toc152877283"/>
+      <w:r>
+        <w:rPr>
+          <w:rFonts w:asciiTheme="minorHAnsi" w:hAnsiTheme="minorHAnsi" w:cstheme="minorHAnsi"/>
+          <w:b/>
+          <w:sz w:val="22"/>
+          <w:szCs w:val="22"/>
           <w:lang w:val="es-ES"/>
         </w:rPr>
         <w:t>Paleta de colores:</w:t>
       </w:r>
+      <w:bookmarkEnd w:id="4"/>
     </w:p>
     <w:p>
       <w:pPr>
@@ -1017,17 +1748,25 @@
     </w:p>
     <w:p>
       <w:pPr>
-        <w:jc w:val="both"/>
-        <w:rPr>
-          <w:lang w:val="es-ES"/>
-        </w:rPr>
-      </w:pPr>
-      <w:r>
-        <w:rPr>
+        <w:pStyle w:val="Ttulo2"/>
+        <w:rPr>
+          <w:b/>
+          <w:sz w:val="22"/>
+          <w:szCs w:val="22"/>
+          <w:lang w:val="es-ES"/>
+        </w:rPr>
+      </w:pPr>
+      <w:bookmarkStart w:id="5" w:name="_Toc152877284"/>
+      <w:r>
+        <w:rPr>
+          <w:b/>
+          <w:sz w:val="22"/>
+          <w:szCs w:val="22"/>
           <w:lang w:val="es-ES"/>
         </w:rPr>
         <w:t>Logo de la página web:</w:t>
       </w:r>
+      <w:bookmarkEnd w:id="5"/>
     </w:p>
     <w:p>
       <w:pPr>
@@ -1125,18 +1864,26 @@
     </w:p>
     <w:p>
       <w:pPr>
-        <w:jc w:val="both"/>
-        <w:rPr>
-          <w:lang w:val="es-ES"/>
-        </w:rPr>
-      </w:pPr>
-      <w:r>
-        <w:rPr>
+        <w:pStyle w:val="Ttulo2"/>
+        <w:rPr>
+          <w:b/>
+          <w:sz w:val="22"/>
+          <w:szCs w:val="22"/>
+          <w:lang w:val="es-ES"/>
+        </w:rPr>
+      </w:pPr>
+      <w:bookmarkStart w:id="6" w:name="_Toc152877285"/>
+      <w:r>
+        <w:rPr>
+          <w:b/>
+          <w:sz w:val="22"/>
+          <w:szCs w:val="22"/>
           <w:lang w:val="es-ES"/>
         </w:rPr>
         <w:lastRenderedPageBreak/>
         <w:t>Librería de JavaScript para generar PDF con los productos comprados:</w:t>
       </w:r>
+      <w:bookmarkEnd w:id="6"/>
     </w:p>
     <w:p>
       <w:pPr>
@@ -1149,15 +1896,7 @@
         <w:rPr>
           <w:lang w:val="es-ES"/>
         </w:rPr>
-        <w:t>Para poder generar un PDF con los productos seleccionador e</w:t>
-      </w:r>
-      <w:bookmarkStart w:id="0" w:name="_GoBack"/>
-      <w:bookmarkEnd w:id="0"/>
-      <w:r>
-        <w:rPr>
-          <w:lang w:val="es-ES"/>
-        </w:rPr>
-        <w:t>n el carrito se utilizó la librería jsPDF. La cual es una función de JavaScript</w:t>
+        <w:t>Para poder generar un PDF con los productos seleccionador en el carrito se utilizó la librería jsPDF. La cual es una función de JavaScript</w:t>
       </w:r>
       <w:r>
         <w:rPr>
@@ -1258,17 +1997,25 @@
     </w:p>
     <w:p>
       <w:pPr>
-        <w:jc w:val="both"/>
-        <w:rPr>
-          <w:lang w:val="es-ES"/>
-        </w:rPr>
-      </w:pPr>
-      <w:r>
-        <w:rPr>
+        <w:pStyle w:val="Ttulo2"/>
+        <w:rPr>
+          <w:b/>
+          <w:sz w:val="22"/>
+          <w:szCs w:val="22"/>
+          <w:lang w:val="es-ES"/>
+        </w:rPr>
+      </w:pPr>
+      <w:bookmarkStart w:id="7" w:name="_Toc152877286"/>
+      <w:r>
+        <w:rPr>
+          <w:b/>
+          <w:sz w:val="22"/>
+          <w:szCs w:val="22"/>
           <w:lang w:val="es-ES"/>
         </w:rPr>
         <w:t>Proceso de compra de un producto o productos:</w:t>
       </w:r>
+      <w:bookmarkEnd w:id="7"/>
     </w:p>
     <w:p>
       <w:pPr>
@@ -1733,18 +2480,28 @@
     </w:p>
     <w:p>
       <w:pPr>
-        <w:jc w:val="both"/>
-        <w:rPr>
-          <w:lang w:val="es-ES"/>
-        </w:rPr>
-      </w:pPr>
-      <w:r>
-        <w:rPr>
+        <w:pStyle w:val="Ttulo2"/>
+        <w:rPr>
+          <w:rFonts w:ascii="Calibri" w:hAnsi="Calibri" w:cs="Calibri"/>
+          <w:b/>
+          <w:sz w:val="22"/>
+          <w:szCs w:val="22"/>
+          <w:lang w:val="es-ES"/>
+        </w:rPr>
+      </w:pPr>
+      <w:bookmarkStart w:id="8" w:name="_Toc152877287"/>
+      <w:r>
+        <w:rPr>
+          <w:rFonts w:ascii="Calibri" w:hAnsi="Calibri" w:cs="Calibri"/>
+          <w:b/>
+          <w:sz w:val="22"/>
+          <w:szCs w:val="22"/>
           <w:lang w:val="es-ES"/>
         </w:rPr>
         <w:lastRenderedPageBreak/>
         <w:t>Proceso para subir el sitio web en la nube.</w:t>
       </w:r>
+      <w:bookmarkEnd w:id="8"/>
     </w:p>
     <w:p>
       <w:pPr>
@@ -2083,7 +2840,7 @@
       </w:pPr>
       <w:r>
         <w:rPr>
-          <w:lang w:val="es-ES"/>
+          <w:noProof/>
         </w:rPr>
         <w:drawing>
           <wp:inline distT="0" distB="0" distL="0" distR="0" wp14:anchorId="2325BECD" wp14:editId="7A15899F">
@@ -2173,7 +2930,7 @@
       </w:pPr>
       <w:r>
         <w:rPr>
-          <w:lang w:val="es-ES"/>
+          <w:noProof/>
         </w:rPr>
         <w:drawing>
           <wp:inline distT="0" distB="0" distL="0" distR="0" wp14:anchorId="274DA016" wp14:editId="68032144">
@@ -2235,19 +2992,7 @@
         <w:rPr>
           <w:lang w:val="es-ES"/>
         </w:rPr>
-        <w:t>Luego, la plataforma accederá a nuestro repositorio y se harán las configuraciones necesarias, posterior a ello, solo tendremos que desplazarlos al final de la pestaña que se nos desp</w:t>
-      </w:r>
-      <w:r>
-        <w:rPr>
-          <w:lang w:val="es-ES"/>
-        </w:rPr>
-        <w:t>l</w:t>
-      </w:r>
-      <w:r>
-        <w:rPr>
-          <w:lang w:val="es-ES"/>
-        </w:rPr>
-        <w:t xml:space="preserve">egara y aceptar que nuestro proyecto sea subido.  </w:t>
+        <w:t xml:space="preserve">Luego, la plataforma accederá a nuestro repositorio y se harán las configuraciones necesarias, posterior a ello, solo tendremos que desplazarlos al final de la pestaña que se nos desplegara y aceptar que nuestro proyecto sea subido.  </w:t>
       </w:r>
     </w:p>
     <w:p>
@@ -2286,7 +3031,7 @@
       </w:pPr>
       <w:r>
         <w:rPr>
-          <w:lang w:val="es-ES"/>
+          <w:noProof/>
         </w:rPr>
         <w:lastRenderedPageBreak/>
         <w:drawing>
@@ -2328,10 +3073,79 @@
     </w:p>
     <w:p>
       <w:pPr>
+        <w:ind w:left="720"/>
+        <w:jc w:val="center"/>
+        <w:rPr>
+          <w:lang w:val="es-ES"/>
+        </w:rPr>
+      </w:pPr>
+    </w:p>
+    <w:p>
+      <w:bookmarkStart w:id="9" w:name="_Toc152877288"/>
+      <w:r>
+        <w:rPr>
+          <w:rStyle w:val="Ttulo2Car"/>
+          <w:b/>
+          <w:sz w:val="22"/>
+          <w:szCs w:val="22"/>
+        </w:rPr>
+        <w:t>Link al sitio web:</w:t>
+      </w:r>
+      <w:bookmarkEnd w:id="9"/>
+      <w:r>
+        <w:t xml:space="preserve"> </w:t>
+      </w:r>
+    </w:p>
+    <w:p>
+      <w:pPr>
+        <w:rPr>
+          <w:color w:val="0563C1" w:themeColor="hyperlink"/>
+          <w:u w:val="single"/>
+        </w:rPr>
+      </w:pPr>
+      <w:hyperlink r:id="rId24" w:history="1">
+        <w:r>
+          <w:rPr>
+            <w:rStyle w:val="Hipervnculo"/>
+          </w:rPr>
+          <w:t>https://thriving-macaron-1ecb51.netlify.app/</w:t>
+        </w:r>
+      </w:hyperlink>
+      <w:r>
+        <w:rPr>
+          <w:rStyle w:val="Hipervnculo"/>
+        </w:rPr>
+        <w:t xml:space="preserve"> </w:t>
+      </w:r>
+    </w:p>
+    <w:p>
+      <w:pPr>
+        <w:pStyle w:val="Ttulo2"/>
+        <w:rPr>
+          <w:b/>
+          <w:sz w:val="22"/>
+          <w:szCs w:val="22"/>
+        </w:rPr>
+      </w:pPr>
+      <w:r>
+        <w:rPr>
+          <w:b/>
+          <w:sz w:val="22"/>
+          <w:szCs w:val="22"/>
+        </w:rPr>
+        <w:t>Link a video tutorial:</w:t>
+      </w:r>
+    </w:p>
+    <w:p>
+      <w:bookmarkStart w:id="10" w:name="_GoBack"/>
+      <w:bookmarkEnd w:id="10"/>
+    </w:p>
+    <w:p/>
+    <w:p/>
+    <w:p/>
+    <w:p>
+      <w:pPr>
         <w:jc w:val="both"/>
-        <w:rPr>
-          <w:lang w:val="es-ES"/>
-        </w:rPr>
       </w:pPr>
     </w:p>
     <w:sectPr>
@@ -3023,6 +3837,49 @@
     <w:name w:val="Normal"/>
     <w:qFormat/>
   </w:style>
+  <w:style w:type="paragraph" w:styleId="Ttulo1">
+    <w:name w:val="heading 1"/>
+    <w:basedOn w:val="Normal"/>
+    <w:next w:val="Normal"/>
+    <w:link w:val="Ttulo1Car"/>
+    <w:uiPriority w:val="9"/>
+    <w:qFormat/>
+    <w:rsid w:val="009C4839"/>
+    <w:pPr>
+      <w:keepNext/>
+      <w:keepLines/>
+      <w:spacing w:before="240" w:after="0"/>
+      <w:outlineLvl w:val="0"/>
+    </w:pPr>
+    <w:rPr>
+      <w:rFonts w:asciiTheme="majorHAnsi" w:eastAsiaTheme="majorEastAsia" w:hAnsiTheme="majorHAnsi" w:cstheme="majorBidi"/>
+      <w:color w:val="2E74B5" w:themeColor="accent1" w:themeShade="BF"/>
+      <w:sz w:val="32"/>
+      <w:szCs w:val="32"/>
+    </w:rPr>
+  </w:style>
+  <w:style w:type="paragraph" w:styleId="Ttulo2">
+    <w:name w:val="heading 2"/>
+    <w:basedOn w:val="Normal"/>
+    <w:next w:val="Normal"/>
+    <w:link w:val="Ttulo2Car"/>
+    <w:uiPriority w:val="9"/>
+    <w:unhideWhenUsed/>
+    <w:qFormat/>
+    <w:rsid w:val="009C4839"/>
+    <w:pPr>
+      <w:keepNext/>
+      <w:keepLines/>
+      <w:spacing w:before="40" w:after="0"/>
+      <w:outlineLvl w:val="1"/>
+    </w:pPr>
+    <w:rPr>
+      <w:rFonts w:asciiTheme="majorHAnsi" w:eastAsiaTheme="majorEastAsia" w:hAnsiTheme="majorHAnsi" w:cstheme="majorBidi"/>
+      <w:color w:val="2E74B5" w:themeColor="accent1" w:themeShade="BF"/>
+      <w:sz w:val="26"/>
+      <w:szCs w:val="26"/>
+    </w:rPr>
+  </w:style>
   <w:style w:type="character" w:default="1" w:styleId="Fuentedeprrafopredeter">
     <w:name w:val="Default Paragraph Font"/>
     <w:uiPriority w:val="1"/>
@@ -3104,6 +3961,80 @@
       <w:ind w:left="720"/>
       <w:contextualSpacing/>
     </w:pPr>
+  </w:style>
+  <w:style w:type="character" w:customStyle="1" w:styleId="Ttulo1Car">
+    <w:name w:val="Título 1 Car"/>
+    <w:basedOn w:val="Fuentedeprrafopredeter"/>
+    <w:link w:val="Ttulo1"/>
+    <w:uiPriority w:val="9"/>
+    <w:rsid w:val="009C4839"/>
+    <w:rPr>
+      <w:rFonts w:asciiTheme="majorHAnsi" w:eastAsiaTheme="majorEastAsia" w:hAnsiTheme="majorHAnsi" w:cstheme="majorBidi"/>
+      <w:color w:val="2E74B5" w:themeColor="accent1" w:themeShade="BF"/>
+      <w:sz w:val="32"/>
+      <w:szCs w:val="32"/>
+    </w:rPr>
+  </w:style>
+  <w:style w:type="character" w:customStyle="1" w:styleId="Ttulo2Car">
+    <w:name w:val="Título 2 Car"/>
+    <w:basedOn w:val="Fuentedeprrafopredeter"/>
+    <w:link w:val="Ttulo2"/>
+    <w:uiPriority w:val="9"/>
+    <w:rsid w:val="009C4839"/>
+    <w:rPr>
+      <w:rFonts w:asciiTheme="majorHAnsi" w:eastAsiaTheme="majorEastAsia" w:hAnsiTheme="majorHAnsi" w:cstheme="majorBidi"/>
+      <w:color w:val="2E74B5" w:themeColor="accent1" w:themeShade="BF"/>
+      <w:sz w:val="26"/>
+      <w:szCs w:val="26"/>
+    </w:rPr>
+  </w:style>
+  <w:style w:type="paragraph" w:styleId="TtuloTDC">
+    <w:name w:val="TOC Heading"/>
+    <w:basedOn w:val="Ttulo1"/>
+    <w:next w:val="Normal"/>
+    <w:uiPriority w:val="39"/>
+    <w:unhideWhenUsed/>
+    <w:qFormat/>
+    <w:rsid w:val="00A16DEA"/>
+    <w:pPr>
+      <w:outlineLvl w:val="9"/>
+    </w:pPr>
+  </w:style>
+  <w:style w:type="paragraph" w:styleId="TDC1">
+    <w:name w:val="toc 1"/>
+    <w:basedOn w:val="Normal"/>
+    <w:next w:val="Normal"/>
+    <w:autoRedefine/>
+    <w:uiPriority w:val="39"/>
+    <w:unhideWhenUsed/>
+    <w:rsid w:val="00A16DEA"/>
+    <w:pPr>
+      <w:spacing w:after="100"/>
+    </w:pPr>
+  </w:style>
+  <w:style w:type="paragraph" w:styleId="TDC2">
+    <w:name w:val="toc 2"/>
+    <w:basedOn w:val="Normal"/>
+    <w:next w:val="Normal"/>
+    <w:autoRedefine/>
+    <w:uiPriority w:val="39"/>
+    <w:unhideWhenUsed/>
+    <w:rsid w:val="00A16DEA"/>
+    <w:pPr>
+      <w:spacing w:after="100"/>
+      <w:ind w:left="220"/>
+    </w:pPr>
+  </w:style>
+  <w:style w:type="character" w:styleId="Hipervnculo">
+    <w:name w:val="Hyperlink"/>
+    <w:basedOn w:val="Fuentedeprrafopredeter"/>
+    <w:uiPriority w:val="99"/>
+    <w:unhideWhenUsed/>
+    <w:rsid w:val="00A16DEA"/>
+    <w:rPr>
+      <w:color w:val="0563C1" w:themeColor="hyperlink"/>
+      <w:u w:val="single"/>
+    </w:rPr>
   </w:style>
 </w:styles>
 </file>
@@ -3374,7 +4305,7 @@
 </file>
 
 <file path=customXml/itemProps1.xml><?xml version="1.0" encoding="utf-8"?>
-<ds:datastoreItem xmlns:ds="http://schemas.openxmlformats.org/officeDocument/2006/customXml" ds:itemID="{2B7E152F-8907-4DBC-A8CC-DF75A697358C}">
+<ds:datastoreItem xmlns:ds="http://schemas.openxmlformats.org/officeDocument/2006/customXml" ds:itemID="{754B9EDF-A432-4733-BA2E-B8815125C44D}">
   <ds:schemaRefs>
     <ds:schemaRef ds:uri="http://schemas.openxmlformats.org/officeDocument/2006/bibliography"/>
   </ds:schemaRefs>

</xml_diff>